<commit_message>
added ability to include event ids besides exclude, fixed a config validation bug regarding host name/ip
</commit_message>
<xml_diff>
--- a/syslogagent/syslogagent/Documents/Manual.docx
+++ b/syslogagent/syslogagent/Documents/Manual.docx
@@ -199,25 +199,13 @@
         <w:rPr>
           <w:rStyle w:val="CommandChar"/>
         </w:rPr>
-        <w:t>LogZilla_SyslogAgent_</w:t>
+        <w:t>LogZilla_SyslogAgent_6.2</w:t>
       </w:r>
       <w:r>
         <w:rPr>
           <w:rStyle w:val="CommandChar"/>
         </w:rPr>
-        <w:t>6</w:t>
-      </w:r>
-      <w:r>
-        <w:rPr>
-          <w:rStyle w:val="CommandChar"/>
-        </w:rPr>
-        <w:t>.2</w:t>
-      </w:r>
-      <w:r>
-        <w:rPr>
-          <w:rStyle w:val="CommandChar"/>
-        </w:rPr>
-        <w:t>6</w:t>
+        <w:t>7</w:t>
       </w:r>
       <w:r>
         <w:rPr>
@@ -1379,28 +1367,14 @@
             <w:i/>
             <w:iCs/>
           </w:rPr>
-          <w:t>LogZilla Windows Syslog Agent V</w:t>
+          <w:t>LogZilla Windows Syslog Agent V6.2</w:t>
         </w:r>
         <w:r>
           <w:rPr>
             <w:i/>
             <w:iCs/>
           </w:rPr>
-          <w:t>6</w:t>
-        </w:r>
-        <w:r>
-          <w:rPr>
-            <w:i/>
-            <w:iCs/>
-          </w:rPr>
-          <w:t>.2</w:t>
-        </w:r>
-        <w:r>
-          <w:rPr>
-            <w:i/>
-            <w:iCs/>
-          </w:rPr>
-          <w:t>6</w:t>
+          <w:t>7</w:t>
         </w:r>
         <w:r>
           <w:rPr>
@@ -1479,28 +1453,14 @@
             <w:i/>
             <w:iCs/>
           </w:rPr>
-          <w:t>LogZilla Windows Syslog Agent V</w:t>
+          <w:t>LogZilla Windows Syslog Agent V6.2</w:t>
         </w:r>
         <w:r>
           <w:rPr>
             <w:i/>
             <w:iCs/>
           </w:rPr>
-          <w:t>6</w:t>
-        </w:r>
-        <w:r>
-          <w:rPr>
-            <w:i/>
-            <w:iCs/>
-          </w:rPr>
-          <w:t>.2</w:t>
-        </w:r>
-        <w:r>
-          <w:rPr>
-            <w:i/>
-            <w:iCs/>
-          </w:rPr>
-          <w:t>6</w:t>
+          <w:t>7</w:t>
         </w:r>
         <w:r>
           <w:rPr>

</xml_diff>

<commit_message>
added catch-up vs only-while-running options
</commit_message>
<xml_diff>
--- a/syslogagent/syslogagent/Documents/Manual.docx
+++ b/syslogagent/syslogagent/Documents/Manual.docx
@@ -28,8 +28,26 @@
         <w:rPr/>
       </w:pPr>
       <w:r>
-        <w:rPr/>
-        <w:t>LZ Syslog Agent is a Windows service that sends Windows event log messages to a syslog server.  Syslog is a widely used protocol of event notification and LZ Syslog Agent allows Windows machines to be part of this environment.</w:t>
+        <w:rPr>
+          <w:i/>
+          <w:iCs/>
+        </w:rPr>
+        <w:t>LZ Syslog Agent</w:t>
+      </w:r>
+      <w:r>
+        <w:rPr/>
+        <w:t xml:space="preserve"> is a Windows service that sends Windows event log messages to a syslog server.  Syslog is a widely used protocol of event notification and </w:t>
+      </w:r>
+      <w:r>
+        <w:rPr>
+          <w:i/>
+          <w:iCs/>
+        </w:rPr>
+        <w:t>LZ Syslog Agent</w:t>
+      </w:r>
+      <w:r>
+        <w:rPr/>
+        <w:t xml:space="preserve"> allows Windows machines to be part of this environment.</w:t>
       </w:r>
     </w:p>
     <w:p>
@@ -161,12 +179,23 @@
       </w:pPr>
       <w:r>
         <w:rPr/>
-        <w:t xml:space="preserve">Parts of this Syslog Agent are based the Datagram Syslog Agent, which in turn was based on SaberNet’s NTSyslog.  The bulk of the work is Copyright © 2021 by </w:t>
+        <w:t xml:space="preserve">Parts of this </w:t>
+      </w:r>
+      <w:r>
+        <w:rPr>
+          <w:i/>
+          <w:iCs/>
+        </w:rPr>
+        <w:t>Syslog Agent</w:t>
+      </w:r>
+      <w:r>
+        <w:rPr/>
+        <w:t xml:space="preserve"> are based the Datagram Syslog Agent, which in turn was based on SaberNet’s NTSyslog.  The bulk of the work is Copyright © 2021 by </w:t>
       </w:r>
       <w:hyperlink r:id="rId2">
         <w:r>
           <w:rPr>
-            <w:rStyle w:val="InternetLink"/>
+            <w:rStyle w:val="Hyperlink"/>
           </w:rPr>
           <w:t>LogZilla Corporation</w:t>
         </w:r>
@@ -193,25 +222,24 @@
       </w:pPr>
       <w:r>
         <w:rPr/>
-        <w:t xml:space="preserve">The LZ Syslog Agent programs are installed by executing the </w:t>
+        <w:t xml:space="preserve">The </w:t>
+      </w:r>
+      <w:r>
+        <w:rPr>
+          <w:i/>
+          <w:iCs/>
+        </w:rPr>
+        <w:t>LZ Syslog Agent</w:t>
+      </w:r>
+      <w:r>
+        <w:rPr/>
+        <w:t xml:space="preserve"> programs are installed by executing the </w:t>
       </w:r>
       <w:r>
         <w:rPr>
           <w:rStyle w:val="CommandChar"/>
         </w:rPr>
-        <w:t>LogZilla_SyslogAgent_6.2</w:t>
-      </w:r>
-      <w:r>
-        <w:rPr>
-          <w:rStyle w:val="CommandChar"/>
-        </w:rPr>
-        <w:t>7</w:t>
-      </w:r>
-      <w:r>
-        <w:rPr>
-          <w:rStyle w:val="CommandChar"/>
-        </w:rPr>
-        <w:t xml:space="preserve">.0.0.msi </w:t>
+        <w:t xml:space="preserve">LogZilla_SyslogAgent_6.27.0.0.msi </w:t>
       </w:r>
       <w:r>
         <w:rPr/>
@@ -239,7 +267,39 @@
       </w:pPr>
       <w:r>
         <w:rPr/>
-        <w:t>The LZ Syslog Agent configuration program, SyslogAgentConfig.exe, requires .NET Framework 4.6.2 or later.  The LZ Syslog Agent service, SyslogAgent.exe, has no prerequisites.</w:t>
+        <w:t xml:space="preserve">The </w:t>
+      </w:r>
+      <w:r>
+        <w:rPr>
+          <w:i/>
+          <w:iCs/>
+        </w:rPr>
+        <w:t>LZ Syslog Agent</w:t>
+      </w:r>
+      <w:r>
+        <w:rPr/>
+        <w:t xml:space="preserve"> configuration program, SyslogAgentConfig.exe, requires .NET Framework 4.6.2 or later.  The </w:t>
+      </w:r>
+      <w:r>
+        <w:rPr>
+          <w:i/>
+          <w:iCs/>
+        </w:rPr>
+        <w:t>LZ Syslog Agent</w:t>
+      </w:r>
+      <w:r>
+        <w:rPr/>
+        <w:t xml:space="preserve"> service, </w:t>
+      </w:r>
+      <w:r>
+        <w:rPr>
+          <w:rFonts w:ascii="Consolas" w:hAnsi="Consolas"/>
+        </w:rPr>
+        <w:t>SyslogAgent.exe</w:t>
+      </w:r>
+      <w:r>
+        <w:rPr/>
+        <w:t>, has no prerequisites.</w:t>
       </w:r>
     </w:p>
     <w:p>
@@ -247,7 +307,7 @@
         <w:pStyle w:val="Normal"/>
         <w:rPr>
           <w:rFonts w:ascii="Calibri Light" w:hAnsi="Calibri Light" w:eastAsia="" w:cs="" w:asciiTheme="majorHAnsi" w:cstheme="majorBidi" w:eastAsiaTheme="majorEastAsia" w:hAnsiTheme="majorHAnsi"/>
-          <w:color w:val="2E74B5" w:themeColor="accent1" w:themeShade="bf"/>
+          <w:color w:themeColor="accent1" w:themeShade="bf" w:val="2E74B5"/>
           <w:sz w:val="32"/>
           <w:szCs w:val="32"/>
         </w:rPr>
@@ -255,7 +315,7 @@
       <w:r>
         <w:rPr>
           <w:rFonts w:eastAsia="" w:cs="" w:cstheme="majorBidi" w:eastAsiaTheme="majorEastAsia" w:ascii="Calibri Light" w:hAnsi="Calibri Light"/>
-          <w:color w:val="2E74B5" w:themeColor="accent1" w:themeShade="bf"/>
+          <w:color w:themeColor="accent1" w:themeShade="bf" w:val="2E74B5"/>
           <w:sz w:val="32"/>
           <w:szCs w:val="32"/>
         </w:rPr>
@@ -267,6 +327,7 @@
     <w:p>
       <w:pPr>
         <w:pStyle w:val="Heading1"/>
+        <w:spacing w:before="0" w:after="120"/>
         <w:rPr/>
       </w:pPr>
       <w:r>
@@ -281,7 +342,39 @@
       </w:pPr>
       <w:r>
         <w:rPr/>
-        <w:t>The operation of the LZ Syslog Agent service is controlled by registry settings.  These can be maintained with the LZ Syslog Agent configuration program, SyslogAgentConfig.exe.  This program always runs as administrator.</w:t>
+        <w:t xml:space="preserve">The operation of the </w:t>
+      </w:r>
+      <w:r>
+        <w:rPr>
+          <w:i/>
+          <w:iCs/>
+        </w:rPr>
+        <w:t>LZ Syslog Agent</w:t>
+      </w:r>
+      <w:r>
+        <w:rPr/>
+        <w:t xml:space="preserve"> service is controlled by registry settings.  These can be maintained with the </w:t>
+      </w:r>
+      <w:r>
+        <w:rPr>
+          <w:i/>
+          <w:iCs/>
+        </w:rPr>
+        <w:t>LZ Syslog Agent</w:t>
+      </w:r>
+      <w:r>
+        <w:rPr/>
+        <w:t xml:space="preserve"> configuration program, </w:t>
+      </w:r>
+      <w:r>
+        <w:rPr>
+          <w:rFonts w:ascii="Consolas" w:hAnsi="Consolas"/>
+        </w:rPr>
+        <w:t>SyslogAgentConfig.exe</w:t>
+      </w:r>
+      <w:r>
+        <w:rPr/>
+        <w:t>.  This program always runs as administrator.</w:t>
       </w:r>
     </w:p>
     <w:p>
@@ -294,10 +387,18 @@
       <w:r>
         <w:rPr/>
         <w:drawing>
-          <wp:inline distT="0" distB="0" distL="0" distR="0">
-            <wp:extent cx="5239385" cy="4953635"/>
+          <wp:anchor behindDoc="0" distT="0" distB="0" distL="0" distR="0" simplePos="0" locked="0" layoutInCell="0" allowOverlap="1" relativeHeight="5">
+            <wp:simplePos x="0" y="0"/>
+            <wp:positionH relativeFrom="column">
+              <wp:align>center</wp:align>
+            </wp:positionH>
+            <wp:positionV relativeFrom="paragraph">
+              <wp:posOffset>635</wp:posOffset>
+            </wp:positionV>
+            <wp:extent cx="5943600" cy="5405755"/>
             <wp:effectExtent l="0" t="0" r="0" b="0"/>
-            <wp:docPr id="1" name="Picture 1" descr="Graphical user interface, application&#10;&#10;Description automatically generated"/>
+            <wp:wrapSquare wrapText="largest"/>
+            <wp:docPr id="1" name="Image1" descr=""/>
             <wp:cNvGraphicFramePr>
               <a:graphicFrameLocks xmlns:a="http://schemas.openxmlformats.org/drawingml/2006/main" noChangeAspect="1"/>
             </wp:cNvGraphicFramePr>
@@ -305,7 +406,7 @@
               <a:graphicData uri="http://schemas.openxmlformats.org/drawingml/2006/picture">
                 <pic:pic xmlns:pic="http://schemas.openxmlformats.org/drawingml/2006/picture">
                   <pic:nvPicPr>
-                    <pic:cNvPr id="1" name="Picture 1" descr="Graphical user interface, application&#10;&#10;Description automatically generated"/>
+                    <pic:cNvPr id="1" name="Image1" descr=""/>
                     <pic:cNvPicPr>
                       <a:picLocks noChangeAspect="1" noChangeArrowheads="1"/>
                     </pic:cNvPicPr>
@@ -319,7 +420,7 @@
                   <pic:spPr bwMode="auto">
                     <a:xfrm>
                       <a:off x="0" y="0"/>
-                      <a:ext cx="5239385" cy="4953635"/>
+                      <a:ext cx="5943600" cy="5405755"/>
                     </a:xfrm>
                     <a:prstGeom prst="rect">
                       <a:avLst/>
@@ -328,20 +429,20 @@
                 </pic:pic>
               </a:graphicData>
             </a:graphic>
-          </wp:inline>
+          </wp:anchor>
         </w:drawing>
       </w:r>
     </w:p>
     <w:p>
       <w:pPr>
         <w:pStyle w:val="Normal"/>
-        <w:rPr>
-          <w:rStyle w:val="Strong"/>
-        </w:rPr>
-      </w:pPr>
-      <w:r>
-        <w:rPr>
-          <w:rStyle w:val="Strong"/>
+        <w:rPr/>
+      </w:pPr>
+      <w:r>
+        <w:rPr>
+          <w:rStyle w:val="Strong"/>
+          <w:sz w:val="28"/>
+          <w:szCs w:val="28"/>
         </w:rPr>
         <w:t>Servers</w:t>
       </w:r>
@@ -352,8 +453,20 @@
         <w:rPr/>
       </w:pPr>
       <w:r>
-        <w:rPr/>
-        <w:t>The address and port for the primary Syslog server, and optionally for a secondary server can be entered.  The address can be either a host name or an IP address.</w:t>
+        <w:rPr>
+          <w:rStyle w:val="Strong"/>
+        </w:rPr>
+        <w:t>Primary LogZilla server</w:t>
+      </w:r>
+    </w:p>
+    <w:p>
+      <w:pPr>
+        <w:pStyle w:val="Normal"/>
+        <w:rPr/>
+      </w:pPr>
+      <w:r>
+        <w:rPr/>
+        <w:t>This is the address and port for the primary LogZilla server.  The address can be either a host name or an IP address.</w:t>
       </w:r>
     </w:p>
     <w:p>
@@ -397,6 +510,7 @@
     <w:p>
       <w:pPr>
         <w:pStyle w:val="Normal"/>
+        <w:spacing w:before="0" w:after="160"/>
         <w:rPr>
           <w:rStyle w:val="Strong"/>
         </w:rPr>
@@ -469,13 +583,13 @@
     <w:p>
       <w:pPr>
         <w:pStyle w:val="Normal"/>
-        <w:rPr>
-          <w:rStyle w:val="Strong"/>
-        </w:rPr>
-      </w:pPr>
-      <w:r>
-        <w:rPr>
-          <w:rStyle w:val="Strong"/>
+        <w:rPr/>
+      </w:pPr>
+      <w:r>
+        <w:rPr>
+          <w:rStyle w:val="Strong"/>
+          <w:sz w:val="28"/>
+          <w:szCs w:val="28"/>
         </w:rPr>
         <w:t>Event Logs</w:t>
       </w:r>
@@ -494,24 +608,112 @@
       <w:pPr>
         <w:pStyle w:val="Normal"/>
         <w:rPr>
-          <w:rStyle w:val="Strong"/>
-        </w:rPr>
-      </w:pPr>
-      <w:r>
-        <w:rPr>
-          <w:rStyle w:val="Strong"/>
-        </w:rPr>
-        <w:t>Poll Interval</w:t>
-      </w:r>
-    </w:p>
-    <w:p>
-      <w:pPr>
-        <w:pStyle w:val="Normal"/>
-        <w:rPr/>
-      </w:pPr>
-      <w:r>
-        <w:rPr/>
-        <w:t>This is the number of seconds between each time the event logs are read to check for new messages to send.</w:t>
+          <w:sz w:val="28"/>
+          <w:szCs w:val="28"/>
+        </w:rPr>
+      </w:pPr>
+      <w:r>
+        <w:rPr>
+          <w:sz w:val="28"/>
+          <w:szCs w:val="28"/>
+        </w:rPr>
+        <w:t>Event Selection</w:t>
+      </w:r>
+    </w:p>
+    <w:p>
+      <w:pPr>
+        <w:pStyle w:val="Normal"/>
+        <w:rPr>
+          <w:rStyle w:val="Strong"/>
+        </w:rPr>
+      </w:pPr>
+      <w:r>
+        <w:rPr>
+          <w:rStyle w:val="Strong"/>
+        </w:rPr>
+        <w:t>Ignore / Include Event IDs</w:t>
+      </w:r>
+    </w:p>
+    <w:p>
+      <w:pPr>
+        <w:pStyle w:val="Normal"/>
+        <w:rPr/>
+      </w:pPr>
+      <w:r>
+        <w:rPr>
+          <w:rStyle w:val="Strong"/>
+          <w:b w:val="false"/>
+          <w:bCs w:val="false"/>
+        </w:rPr>
+        <w:t xml:space="preserve">If desired, the event IDs that the Agent sends to LogZilla can be limited. This can be used either to limit the volume of events sent, or to limit the events to only those of interest. Using “Ignore”, the specified event IDs will never be sent to LogZilla. Using “Include”, </w:t>
+      </w:r>
+      <w:r>
+        <w:rPr>
+          <w:rStyle w:val="Strong"/>
+          <w:b w:val="false"/>
+          <w:bCs w:val="false"/>
+          <w:i/>
+          <w:iCs/>
+        </w:rPr>
+        <w:t>only</w:t>
+      </w:r>
+      <w:r>
+        <w:rPr>
+          <w:rStyle w:val="Strong"/>
+          <w:b w:val="false"/>
+          <w:bCs w:val="false"/>
+          <w:i w:val="false"/>
+          <w:iCs w:val="false"/>
+        </w:rPr>
+        <w:t xml:space="preserve"> the specified event IDs will be sent to LogZilla. The event IDs should be provided separated by commas.</w:t>
+      </w:r>
+    </w:p>
+    <w:p>
+      <w:pPr>
+        <w:pStyle w:val="Normal"/>
+        <w:rPr>
+          <w:rStyle w:val="Strong"/>
+        </w:rPr>
+      </w:pPr>
+      <w:r>
+        <w:rPr>
+          <w:rStyle w:val="Strong"/>
+          <w:i w:val="false"/>
+          <w:iCs w:val="false"/>
+        </w:rPr>
+        <w:t>Catch-Up / Only While Running</w:t>
+      </w:r>
+    </w:p>
+    <w:p>
+      <w:pPr>
+        <w:pStyle w:val="Normal"/>
+        <w:rPr>
+          <w:b w:val="false"/>
+          <w:bCs w:val="false"/>
+        </w:rPr>
+      </w:pPr>
+      <w:r>
+        <w:rPr>
+          <w:b w:val="false"/>
+          <w:bCs w:val="false"/>
+        </w:rPr>
+        <w:t>Either the agent can keep track of where it left off, when the agent is shut down, and then catch-up on missed events when it starts back up; or it can ignore missed events and only send events while running.</w:t>
+      </w:r>
+    </w:p>
+    <w:p>
+      <w:pPr>
+        <w:pStyle w:val="Normal"/>
+        <w:rPr>
+          <w:rStyle w:val="Strong"/>
+        </w:rPr>
+      </w:pPr>
+      <w:r>
+        <w:rPr>
+          <w:rStyle w:val="Strong"/>
+          <w:sz w:val="28"/>
+          <w:szCs w:val="28"/>
+        </w:rPr>
+        <w:t>Message Content</w:t>
       </w:r>
     </w:p>
     <w:p>
@@ -549,30 +751,6 @@
         <w:rPr>
           <w:rStyle w:val="Strong"/>
         </w:rPr>
-        <w:t>Ignore Event Ids</w:t>
-      </w:r>
-    </w:p>
-    <w:p>
-      <w:pPr>
-        <w:pStyle w:val="Normal"/>
-        <w:rPr/>
-      </w:pPr>
-      <w:r>
-        <w:rPr/>
-        <w:t>To reduce the volume of messages sent, it is possible to ignore certain event ids.  This is entered as a comma-separated list of event id numbers.</w:t>
-      </w:r>
-    </w:p>
-    <w:p>
-      <w:pPr>
-        <w:pStyle w:val="Normal"/>
-        <w:rPr>
-          <w:rStyle w:val="Strong"/>
-        </w:rPr>
-      </w:pPr>
-      <w:r>
-        <w:rPr>
-          <w:rStyle w:val="Strong"/>
-        </w:rPr>
         <w:t>Facility</w:t>
       </w:r>
     </w:p>
@@ -607,7 +785,7 @@
       </w:pPr>
       <w:r>
         <w:rPr/>
-        <w:t>By selecting ‘Dynamic’, the severity for each message is determined from the Windows event log type.  Otherwise, the selected severity is included in all messages sent.</w:t>
+        <w:t>By selecting “Dynamic”, the severity for each message is determined from the Windows event log type.  Otherwise, the selected severity is included in all messages sent.</w:t>
       </w:r>
     </w:p>
     <w:p>
@@ -719,6 +897,20 @@
     <w:p>
       <w:pPr>
         <w:pStyle w:val="Normal"/>
+        <w:rPr/>
+      </w:pPr>
+      <w:r>
+        <w:rPr>
+          <w:rStyle w:val="Strong"/>
+          <w:sz w:val="28"/>
+          <w:szCs w:val="28"/>
+        </w:rPr>
+        <w:t>Logging</w:t>
+      </w:r>
+    </w:p>
+    <w:p>
+      <w:pPr>
+        <w:pStyle w:val="Normal"/>
         <w:rPr>
           <w:rStyle w:val="Strong"/>
         </w:rPr>
@@ -761,7 +953,17 @@
       </w:pPr>
       <w:r>
         <w:rPr/>
-        <w:t xml:space="preserve">This configures the path and name of the file to which log messages will be saved.   If a path and directory are specified that specific combination will be used for the log file, otherwise the log file will be saved in the directory with the SyslogAgent.exe file.  If log level is set to “None” this will be blank.  </w:t>
+        <w:t xml:space="preserve">This configures the path and name of the file to which log messages will be saved.   If a path and directory are specified that specific combination will be used for the log file, otherwise the log file will be saved in the directory with the </w:t>
+      </w:r>
+      <w:r>
+        <w:rPr>
+          <w:rFonts w:ascii="Consolas" w:hAnsi="Consolas"/>
+        </w:rPr>
+        <w:t xml:space="preserve">SyslogAgent.exe </w:t>
+      </w:r>
+      <w:r>
+        <w:rPr/>
+        <w:t xml:space="preserve">file.  If log level is set to “None” this will be blank.  </w:t>
       </w:r>
     </w:p>
     <w:p>
@@ -785,7 +987,96 @@
       </w:pPr>
       <w:r>
         <w:rPr/>
-        <w:t>The agent has the capability to “tail” a specified text file – this means that the agent will continually read the end of the given text file and send each new line that is appended to that text file as a separate message to the LogZilla server.  A program name should be specified here to indicate the source of those log messages.</w:t>
+        <w:t>The agent has the capability to “tail” a specified text file – this means that the agent will continually read the end of the given text file and send each new line that is appended to that text file as a separate message to the LogZilla server.  A program name should be specified here to indicate the source of those log messages, and this will show up in the “Program” field in LogZilla.</w:t>
+      </w:r>
+    </w:p>
+    <w:p>
+      <w:pPr>
+        <w:pStyle w:val="Normal"/>
+        <w:rPr>
+          <w:rStyle w:val="Strong"/>
+        </w:rPr>
+      </w:pPr>
+      <w:r>
+        <w:rPr>
+          <w:rStyle w:val="Strong"/>
+        </w:rPr>
+        <w:t>Import / Export</w:t>
+      </w:r>
+    </w:p>
+    <w:p>
+      <w:pPr>
+        <w:pStyle w:val="Normal"/>
+        <w:rPr/>
+      </w:pPr>
+      <w:r>
+        <w:rPr>
+          <w:rStyle w:val="Strong"/>
+          <w:b w:val="false"/>
+          <w:bCs w:val="false"/>
+        </w:rPr>
+        <w:t xml:space="preserve">These buttons can be used to make a registry file of the LogZilla settings. This can be useful for automating LogZilla installation across multiple machines. To do this, the LogZilla settings should be configured as desired, then saved, then </w:t>
+      </w:r>
+      <w:r>
+        <w:rPr>
+          <w:rStyle w:val="Strong"/>
+          <w:b w:val="false"/>
+          <w:bCs w:val="false"/>
+          <w:i/>
+          <w:iCs/>
+        </w:rPr>
+        <w:t>Export</w:t>
+      </w:r>
+      <w:r>
+        <w:rPr>
+          <w:rStyle w:val="Strong"/>
+          <w:b w:val="false"/>
+          <w:bCs w:val="false"/>
+          <w:i w:val="false"/>
+          <w:iCs w:val="false"/>
+        </w:rPr>
+        <w:t xml:space="preserve"> pressed to create a registry file. This registry file can then be imported on the desired target Windows machines by either using the </w:t>
+      </w:r>
+      <w:r>
+        <w:rPr>
+          <w:rStyle w:val="Strong"/>
+          <w:b w:val="false"/>
+          <w:bCs w:val="false"/>
+          <w:i/>
+          <w:iCs/>
+        </w:rPr>
+        <w:t>Import</w:t>
+      </w:r>
+      <w:r>
+        <w:rPr>
+          <w:rStyle w:val="Strong"/>
+          <w:b w:val="false"/>
+          <w:bCs w:val="false"/>
+          <w:i w:val="false"/>
+          <w:iCs w:val="false"/>
+        </w:rPr>
+        <w:t xml:space="preserve"> button, or, since the file is a standard </w:t>
+      </w:r>
+      <w:r>
+        <w:rPr>
+          <w:rStyle w:val="Strong"/>
+          <w:rFonts w:ascii="Consolas" w:hAnsi="Consolas"/>
+          <w:b w:val="false"/>
+          <w:bCs w:val="false"/>
+          <w:i w:val="false"/>
+          <w:iCs w:val="false"/>
+        </w:rPr>
+        <w:t xml:space="preserve">.reg </w:t>
+      </w:r>
+      <w:r>
+        <w:rPr>
+          <w:rStyle w:val="Strong"/>
+          <w:b w:val="false"/>
+          <w:bCs w:val="false"/>
+          <w:i w:val="false"/>
+          <w:iCs w:val="false"/>
+        </w:rPr>
+        <w:t xml:space="preserve">registry file, can be imported using any of the Windows registry import methods. </w:t>
       </w:r>
     </w:p>
     <w:p>
@@ -833,7 +1124,25 @@
       </w:pPr>
       <w:r>
         <w:rPr/>
-        <w:t>If the syslog agent service is running, it must be restarted to pick any changes made in the configuration settings.</w:t>
+        <w:t xml:space="preserve">If the </w:t>
+      </w:r>
+      <w:r>
+        <w:rPr>
+          <w:i/>
+          <w:iCs/>
+        </w:rPr>
+        <w:t>LZ Syslog Agent</w:t>
+      </w:r>
+      <w:r>
+        <w:rPr>
+          <w:i w:val="false"/>
+          <w:iCs w:val="false"/>
+        </w:rPr>
+        <w:t xml:space="preserve"> service</w:t>
+      </w:r>
+      <w:r>
+        <w:rPr/>
+        <w:t xml:space="preserve"> is running, it must be restarted to pick any changes made in the configuration settings.</w:t>
       </w:r>
     </w:p>
     <w:p>
@@ -853,7 +1162,29 @@
       </w:pPr>
       <w:r>
         <w:rPr/>
-        <w:t>The settings are stored in the registry at HKEY_LOCAL_MACHINE\SOFTWARE\Logzilla\SyslogAgent.  There are sub-keys for each event log selected.</w:t>
+        <w:t>The settings are stored in the registry at:</w:t>
+      </w:r>
+    </w:p>
+    <w:p>
+      <w:pPr>
+        <w:pStyle w:val="Normal"/>
+        <w:rPr/>
+      </w:pPr>
+      <w:r>
+        <w:rPr>
+          <w:rFonts w:ascii="Consolas" w:hAnsi="Consolas"/>
+        </w:rPr>
+        <w:t>HKEY_LOCAL_MACHINE\SOFTWARE\Logzilla\SyslogAgent</w:t>
+      </w:r>
+    </w:p>
+    <w:p>
+      <w:pPr>
+        <w:pStyle w:val="Normal"/>
+        <w:rPr/>
+      </w:pPr>
+      <w:r>
+        <w:rPr/>
+        <w:t>There are sub-keys for each event log selected.</w:t>
       </w:r>
     </w:p>
     <w:p>
@@ -1367,21 +1698,7 @@
             <w:i/>
             <w:iCs/>
           </w:rPr>
-          <w:t>LogZilla Windows Syslog Agent V6.2</w:t>
-        </w:r>
-        <w:r>
-          <w:rPr>
-            <w:i/>
-            <w:iCs/>
-          </w:rPr>
-          <w:t>7</w:t>
-        </w:r>
-        <w:r>
-          <w:rPr>
-            <w:i/>
-            <w:iCs/>
-          </w:rPr>
-          <w:t>.0.0</w:t>
+          <w:t>LogZilla Windows Syslog Agent V6.27.0.0</w:t>
           <w:tab/>
         </w:r>
         <w:r>
@@ -1453,21 +1770,7 @@
             <w:i/>
             <w:iCs/>
           </w:rPr>
-          <w:t>LogZilla Windows Syslog Agent V6.2</w:t>
-        </w:r>
-        <w:r>
-          <w:rPr>
-            <w:i/>
-            <w:iCs/>
-          </w:rPr>
-          <w:t>7</w:t>
-        </w:r>
-        <w:r>
-          <w:rPr>
-            <w:i/>
-            <w:iCs/>
-          </w:rPr>
-          <w:t>.0.0</w:t>
+          <w:t>LogZilla Windows Syslog Agent V6.27.0.0</w:t>
           <w:tab/>
         </w:r>
         <w:r>
@@ -2390,7 +2693,7 @@
     </w:pPr>
     <w:rPr>
       <w:rFonts w:ascii="Calibri Light" w:hAnsi="Calibri Light" w:eastAsia="" w:cs="" w:asciiTheme="majorHAnsi" w:cstheme="majorBidi" w:eastAsiaTheme="majorEastAsia" w:hAnsiTheme="majorHAnsi"/>
-      <w:color w:val="2E74B5" w:themeColor="accent1" w:themeShade="bf"/>
+      <w:color w:themeColor="accent1" w:themeShade="bf" w:val="2E74B5"/>
       <w:sz w:val="32"/>
       <w:szCs w:val="32"/>
     </w:rPr>
@@ -2430,7 +2733,7 @@
     <w:rsid w:val="00ff1e62"/>
     <w:rPr>
       <w:rFonts w:ascii="Calibri Light" w:hAnsi="Calibri Light" w:eastAsia="" w:cs="" w:asciiTheme="majorHAnsi" w:cstheme="majorBidi" w:eastAsiaTheme="majorEastAsia" w:hAnsiTheme="majorHAnsi"/>
-      <w:color w:val="2E74B5" w:themeColor="accent1" w:themeShade="bf"/>
+      <w:color w:themeColor="accent1" w:themeShade="bf" w:val="2E74B5"/>
       <w:sz w:val="32"/>
       <w:szCs w:val="32"/>
     </w:rPr>
@@ -2456,14 +2759,14 @@
       <w:bCs/>
     </w:rPr>
   </w:style>
-  <w:style w:type="character" w:styleId="InternetLink">
+  <w:style w:type="character" w:styleId="Hyperlink">
     <w:name w:val="Hyperlink"/>
     <w:basedOn w:val="DefaultParagraphFont"/>
     <w:uiPriority w:val="99"/>
     <w:unhideWhenUsed/>
     <w:rsid w:val="00d50347"/>
     <w:rPr>
-      <w:color w:val="0563C1" w:themeColor="hyperlink"/>
+      <w:color w:themeColor="hyperlink" w:val="0563C1"/>
       <w:u w:val="single"/>
     </w:rPr>
   </w:style>
@@ -2485,7 +2788,7 @@
   <w:style w:type="paragraph" w:styleId="Heading">
     <w:name w:val="Heading"/>
     <w:basedOn w:val="Normal"/>
-    <w:next w:val="TextBody"/>
+    <w:next w:val="BodyText"/>
     <w:qFormat/>
     <w:pPr>
       <w:keepNext w:val="true"/>
@@ -2497,7 +2800,7 @@
       <w:szCs w:val="28"/>
     </w:rPr>
   </w:style>
-  <w:style w:type="paragraph" w:styleId="TextBody">
+  <w:style w:type="paragraph" w:styleId="BodyText">
     <w:name w:val="Body Text"/>
     <w:basedOn w:val="Normal"/>
     <w:pPr>
@@ -2507,7 +2810,7 @@
   </w:style>
   <w:style w:type="paragraph" w:styleId="List">
     <w:name w:val="List"/>
-    <w:basedOn w:val="TextBody"/>
+    <w:basedOn w:val="BodyText"/>
     <w:pPr/>
     <w:rPr>
       <w:rFonts w:cs="Arial"/>
@@ -2548,7 +2851,7 @@
     <w:rsid w:val="000611a9"/>
     <w:pPr>
       <w:spacing w:before="0" w:after="160"/>
-      <w:ind w:left="720" w:hanging="0"/>
+      <w:ind w:hanging="0" w:left="720"/>
       <w:contextualSpacing/>
     </w:pPr>
     <w:rPr/>
@@ -2601,7 +2904,7 @@
     <w:qFormat/>
     <w:rsid w:val="00de3295"/>
     <w:pPr>
-      <w:ind w:left="284" w:hanging="0"/>
+      <w:ind w:hanging="0" w:left="284"/>
     </w:pPr>
     <w:rPr>
       <w:rFonts w:ascii="Consolas" w:hAnsi="Consolas"/>
@@ -2652,161 +2955,97 @@
 </file>
 
 <file path=word/theme/theme1.xml><?xml version="1.0" encoding="utf-8"?>
-<a:theme xmlns:a="http://schemas.openxmlformats.org/drawingml/2006/main" name="Office Theme">
+<a:theme xmlns:a="http://schemas.openxmlformats.org/drawingml/2006/main" xmlns:r="http://schemas.openxmlformats.org/officeDocument/2006/relationships" name="Office Theme">
   <a:themeElements>
     <a:clrScheme name="Office">
       <a:dk1>
-        <a:sysClr val="windowText" lastClr="000000"/>
+        <a:srgbClr val="000000"/>
       </a:dk1>
       <a:lt1>
-        <a:sysClr val="window" lastClr="FFFFFF"/>
+        <a:srgbClr val="ffffff"/>
       </a:lt1>
       <a:dk2>
-        <a:srgbClr val="44546A"/>
+        <a:srgbClr val="44546a"/>
       </a:dk2>
       <a:lt2>
-        <a:srgbClr val="E7E6E6"/>
+        <a:srgbClr val="e7e6e6"/>
       </a:lt2>
       <a:accent1>
-        <a:srgbClr val="5B9BD5"/>
+        <a:srgbClr val="5b9bd5"/>
       </a:accent1>
       <a:accent2>
-        <a:srgbClr val="ED7D31"/>
+        <a:srgbClr val="ed7d31"/>
       </a:accent2>
       <a:accent3>
-        <a:srgbClr val="A5A5A5"/>
+        <a:srgbClr val="a5a5a5"/>
       </a:accent3>
       <a:accent4>
-        <a:srgbClr val="FFC000"/>
+        <a:srgbClr val="ffc000"/>
       </a:accent4>
       <a:accent5>
-        <a:srgbClr val="4472C4"/>
+        <a:srgbClr val="4472c4"/>
       </a:accent5>
       <a:accent6>
-        <a:srgbClr val="70AD47"/>
+        <a:srgbClr val="70ad47"/>
       </a:accent6>
       <a:hlink>
-        <a:srgbClr val="0563C1"/>
+        <a:srgbClr val="0563c1"/>
       </a:hlink>
       <a:folHlink>
-        <a:srgbClr val="954F72"/>
+        <a:srgbClr val="954f72"/>
       </a:folHlink>
     </a:clrScheme>
     <a:fontScheme name="Office">
       <a:majorFont>
-        <a:latin typeface="Calibri Light" panose="020F0302020204030204"/>
+        <a:latin typeface="Calibri Light" panose="020F0302020204030204" pitchFamily="0" charset="1"/>
         <a:ea typeface=""/>
         <a:cs typeface=""/>
-        <a:font script="Jpan" typeface="ＭＳ ゴシック"/>
-        <a:font script="Hang" typeface="맑은 고딕"/>
-        <a:font script="Hans" typeface="宋体"/>
-        <a:font script="Hant" typeface="新細明體"/>
-        <a:font script="Arab" typeface="Times New Roman"/>
-        <a:font script="Hebr" typeface="Times New Roman"/>
-        <a:font script="Thai" typeface="Angsana New"/>
-        <a:font script="Ethi" typeface="Nyala"/>
-        <a:font script="Beng" typeface="Vrinda"/>
-        <a:font script="Gujr" typeface="Shruti"/>
-        <a:font script="Khmr" typeface="MoolBoran"/>
-        <a:font script="Knda" typeface="Tunga"/>
-        <a:font script="Guru" typeface="Raavi"/>
-        <a:font script="Cans" typeface="Euphemia"/>
-        <a:font script="Cher" typeface="Plantagenet Cherokee"/>
-        <a:font script="Yiii" typeface="Microsoft Yi Baiti"/>
-        <a:font script="Tibt" typeface="Microsoft Himalaya"/>
-        <a:font script="Thaa" typeface="MV Boli"/>
-        <a:font script="Deva" typeface="Mangal"/>
-        <a:font script="Telu" typeface="Gautami"/>
-        <a:font script="Taml" typeface="Latha"/>
-        <a:font script="Syrc" typeface="Estrangelo Edessa"/>
-        <a:font script="Orya" typeface="Kalinga"/>
-        <a:font script="Mlym" typeface="Kartika"/>
-        <a:font script="Laoo" typeface="DokChampa"/>
-        <a:font script="Sinh" typeface="Iskoola Pota"/>
-        <a:font script="Mong" typeface="Mongolian Baiti"/>
-        <a:font script="Viet" typeface="Times New Roman"/>
-        <a:font script="Uigh" typeface="Microsoft Uighur"/>
-        <a:font script="Geor" typeface="Sylfaen"/>
       </a:majorFont>
       <a:minorFont>
-        <a:latin typeface="Calibri" panose="020F0502020204030204"/>
+        <a:latin typeface="Calibri" panose="020F0502020204030204" pitchFamily="0" charset="1"/>
         <a:ea typeface=""/>
         <a:cs typeface=""/>
-        <a:font script="Jpan" typeface="ＭＳ 明朝"/>
-        <a:font script="Hang" typeface="맑은 고딕"/>
-        <a:font script="Hans" typeface="宋体"/>
-        <a:font script="Hant" typeface="新細明體"/>
-        <a:font script="Arab" typeface="Arial"/>
-        <a:font script="Hebr" typeface="Arial"/>
-        <a:font script="Thai" typeface="Cordia New"/>
-        <a:font script="Ethi" typeface="Nyala"/>
-        <a:font script="Beng" typeface="Vrinda"/>
-        <a:font script="Gujr" typeface="Shruti"/>
-        <a:font script="Khmr" typeface="DaunPenh"/>
-        <a:font script="Knda" typeface="Tunga"/>
-        <a:font script="Guru" typeface="Raavi"/>
-        <a:font script="Cans" typeface="Euphemia"/>
-        <a:font script="Cher" typeface="Plantagenet Cherokee"/>
-        <a:font script="Yiii" typeface="Microsoft Yi Baiti"/>
-        <a:font script="Tibt" typeface="Microsoft Himalaya"/>
-        <a:font script="Thaa" typeface="MV Boli"/>
-        <a:font script="Deva" typeface="Mangal"/>
-        <a:font script="Telu" typeface="Gautami"/>
-        <a:font script="Taml" typeface="Latha"/>
-        <a:font script="Syrc" typeface="Estrangelo Edessa"/>
-        <a:font script="Orya" typeface="Kalinga"/>
-        <a:font script="Mlym" typeface="Kartika"/>
-        <a:font script="Laoo" typeface="DokChampa"/>
-        <a:font script="Sinh" typeface="Iskoola Pota"/>
-        <a:font script="Mong" typeface="Mongolian Baiti"/>
-        <a:font script="Viet" typeface="Arial"/>
-        <a:font script="Uigh" typeface="Microsoft Uighur"/>
-        <a:font script="Geor" typeface="Sylfaen"/>
       </a:minorFont>
     </a:fontScheme>
-    <a:fmtScheme name="Office">
+    <a:fmtScheme>
       <a:fillStyleLst>
         <a:solidFill>
           <a:schemeClr val="phClr"/>
         </a:solidFill>
-        <a:gradFill rotWithShape="1">
+        <a:gradFill>
           <a:gsLst>
             <a:gs pos="0">
               <a:schemeClr val="phClr">
                 <a:lumMod val="110000"/>
-                <a:satMod val="105000"/>
                 <a:tint val="67000"/>
               </a:schemeClr>
             </a:gs>
             <a:gs pos="50000">
               <a:schemeClr val="phClr">
                 <a:lumMod val="105000"/>
-                <a:satMod val="103000"/>
                 <a:tint val="73000"/>
               </a:schemeClr>
             </a:gs>
             <a:gs pos="100000">
               <a:schemeClr val="phClr">
                 <a:lumMod val="105000"/>
-                <a:satMod val="109000"/>
                 <a:tint val="81000"/>
               </a:schemeClr>
             </a:gs>
           </a:gsLst>
           <a:lin ang="5400000" scaled="0"/>
+          <a:tileRect l="0" t="0" r="0" b="0"/>
         </a:gradFill>
-        <a:gradFill rotWithShape="1">
+        <a:gradFill>
           <a:gsLst>
             <a:gs pos="0">
               <a:schemeClr val="phClr">
-                <a:satMod val="103000"/>
                 <a:lumMod val="102000"/>
                 <a:tint val="94000"/>
               </a:schemeClr>
             </a:gs>
             <a:gs pos="50000">
               <a:schemeClr val="phClr">
-                <a:satMod val="110000"/>
                 <a:lumMod val="100000"/>
                 <a:shade val="100000"/>
               </a:schemeClr>
@@ -2814,33 +3053,24 @@
             <a:gs pos="100000">
               <a:schemeClr val="phClr">
                 <a:lumMod val="99000"/>
-                <a:satMod val="120000"/>
                 <a:shade val="78000"/>
               </a:schemeClr>
             </a:gs>
           </a:gsLst>
           <a:lin ang="5400000" scaled="0"/>
+          <a:tileRect l="0" t="0" r="0" b="0"/>
         </a:gradFill>
       </a:fillStyleLst>
       <a:lnStyleLst>
         <a:ln w="6350" cap="flat" cmpd="sng" algn="ctr">
-          <a:solidFill>
-            <a:schemeClr val="phClr"/>
-          </a:solidFill>
           <a:prstDash val="solid"/>
           <a:miter lim="800000"/>
         </a:ln>
         <a:ln w="12700" cap="flat" cmpd="sng" algn="ctr">
-          <a:solidFill>
-            <a:schemeClr val="phClr"/>
-          </a:solidFill>
           <a:prstDash val="solid"/>
           <a:miter lim="800000"/>
         </a:ln>
         <a:ln w="19050" cap="flat" cmpd="sng" algn="ctr">
-          <a:solidFill>
-            <a:schemeClr val="phClr"/>
-          </a:solidFill>
           <a:prstDash val="solid"/>
           <a:miter lim="800000"/>
         </a:ln>
@@ -2853,13 +3083,7 @@
           <a:effectLst/>
         </a:effectStyle>
         <a:effectStyle>
-          <a:effectLst>
-            <a:outerShdw blurRad="57150" dist="19050" dir="5400000" algn="ctr" rotWithShape="0">
-              <a:srgbClr val="000000">
-                <a:alpha val="63000"/>
-              </a:srgbClr>
-            </a:outerShdw>
-          </a:effectLst>
+          <a:effectLst/>
         </a:effectStyle>
       </a:effectStyleLst>
       <a:bgFillStyleLst>
@@ -2869,15 +3093,13 @@
         <a:solidFill>
           <a:schemeClr val="phClr">
             <a:tint val="95000"/>
-            <a:satMod val="170000"/>
           </a:schemeClr>
         </a:solidFill>
-        <a:gradFill rotWithShape="1">
+        <a:gradFill>
           <a:gsLst>
             <a:gs pos="0">
               <a:schemeClr val="phClr">
                 <a:tint val="93000"/>
-                <a:satMod val="150000"/>
                 <a:shade val="98000"/>
                 <a:lumMod val="102000"/>
               </a:schemeClr>
@@ -2885,7 +3107,6 @@
             <a:gs pos="50000">
               <a:schemeClr val="phClr">
                 <a:tint val="98000"/>
-                <a:satMod val="130000"/>
                 <a:shade val="90000"/>
                 <a:lumMod val="103000"/>
               </a:schemeClr>
@@ -2893,21 +3114,14 @@
             <a:gs pos="100000">
               <a:schemeClr val="phClr">
                 <a:shade val="63000"/>
-                <a:satMod val="120000"/>
               </a:schemeClr>
             </a:gs>
           </a:gsLst>
           <a:lin ang="5400000" scaled="0"/>
+          <a:tileRect l="0" t="0" r="0" b="0"/>
         </a:gradFill>
       </a:bgFillStyleLst>
     </a:fmtScheme>
   </a:themeElements>
-  <a:objectDefaults/>
-  <a:extraClrSchemeLst/>
-  <a:extLst>
-    <a:ext uri="{05A4C25C-085E-4340-85A3-A5531E510DB2}">
-      <thm15:themeFamily xmlns:thm15="http://schemas.microsoft.com/office/thememl/2012/main" name="Office Theme" id="{62F939B6-93AF-4DB8-9C6B-D6C7DFDC589F}" vid="{4A3C46E8-61CC-4603-A589-7422A47A8E4A}"/>
-    </a:ext>
-  </a:extLst>
 </a:theme>
 </file>
</xml_diff>

<commit_message>
add batch sending, fix extra_fields, add hostname
</commit_message>
<xml_diff>
--- a/syslogagent/syslogagent/Documents/Manual.docx
+++ b/syslogagent/syslogagent/Documents/Manual.docx
@@ -47,7 +47,21 @@
       </w:r>
       <w:r>
         <w:rPr/>
-        <w:t xml:space="preserve"> allows Windows machines to be part of this environment.</w:t>
+        <w:t xml:space="preserve"> allows Windows machines to be part of this environment. (note: the name is no longer completely accurate; although this agent performs the role that typically unix </w:t>
+      </w:r>
+      <w:r>
+        <w:rPr>
+          <w:i/>
+          <w:iCs/>
+        </w:rPr>
+        <w:t>syslog</w:t>
+      </w:r>
+      <w:r>
+        <w:rPr>
+          <w:i w:val="false"/>
+          <w:iCs w:val="false"/>
+        </w:rPr>
+        <w:t xml:space="preserve"> does, the agent now uses HTTP/HTTPS rather than syslog protocol.)</w:t>
       </w:r>
     </w:p>
     <w:p>
@@ -79,7 +93,7 @@
         <w:pStyle w:val="ListParagraph"/>
         <w:numPr>
           <w:ilvl w:val="0"/>
-          <w:numId w:val="1"/>
+          <w:numId w:val="2"/>
         </w:numPr>
         <w:rPr/>
       </w:pPr>
@@ -93,7 +107,7 @@
         <w:pStyle w:val="ListParagraph"/>
         <w:numPr>
           <w:ilvl w:val="0"/>
-          <w:numId w:val="1"/>
+          <w:numId w:val="2"/>
         </w:numPr>
         <w:rPr/>
       </w:pPr>
@@ -107,7 +121,7 @@
         <w:pStyle w:val="ListParagraph"/>
         <w:numPr>
           <w:ilvl w:val="0"/>
-          <w:numId w:val="1"/>
+          <w:numId w:val="2"/>
         </w:numPr>
         <w:rPr/>
       </w:pPr>
@@ -121,7 +135,7 @@
         <w:pStyle w:val="ListParagraph"/>
         <w:numPr>
           <w:ilvl w:val="0"/>
-          <w:numId w:val="1"/>
+          <w:numId w:val="2"/>
         </w:numPr>
         <w:rPr/>
       </w:pPr>
@@ -135,7 +149,7 @@
         <w:pStyle w:val="ListParagraph"/>
         <w:numPr>
           <w:ilvl w:val="0"/>
-          <w:numId w:val="1"/>
+          <w:numId w:val="2"/>
         </w:numPr>
         <w:rPr/>
       </w:pPr>
@@ -149,7 +163,7 @@
         <w:pStyle w:val="ListParagraph"/>
         <w:numPr>
           <w:ilvl w:val="0"/>
-          <w:numId w:val="1"/>
+          <w:numId w:val="2"/>
         </w:numPr>
         <w:rPr/>
       </w:pPr>
@@ -239,7 +253,7 @@
         <w:rPr>
           <w:rStyle w:val="CommandChar"/>
         </w:rPr>
-        <w:t xml:space="preserve">LogZilla_SyslogAgent_6.27.0.0.msi </w:t>
+        <w:t xml:space="preserve">LogZilla_SyslogAgent_6.30.0.0.msi </w:t>
       </w:r>
       <w:r>
         <w:rPr/>
@@ -395,7 +409,7 @@
             <wp:positionV relativeFrom="paragraph">
               <wp:posOffset>635</wp:posOffset>
             </wp:positionV>
-            <wp:extent cx="5943600" cy="5405755"/>
+            <wp:extent cx="5943600" cy="6058535"/>
             <wp:effectExtent l="0" t="0" r="0" b="0"/>
             <wp:wrapSquare wrapText="largest"/>
             <wp:docPr id="1" name="Image1" descr=""/>
@@ -420,7 +434,7 @@
                   <pic:spPr bwMode="auto">
                     <a:xfrm>
                       <a:off x="0" y="0"/>
-                      <a:ext cx="5943600" cy="5405755"/>
+                      <a:ext cx="5943600" cy="6058535"/>
                     </a:xfrm>
                     <a:prstGeom prst="rect">
                       <a:avLst/>
@@ -456,17 +470,17 @@
         <w:rPr>
           <w:rStyle w:val="Strong"/>
         </w:rPr>
-        <w:t>Primary LogZilla server</w:t>
-      </w:r>
-    </w:p>
-    <w:p>
-      <w:pPr>
-        <w:pStyle w:val="Normal"/>
-        <w:rPr/>
-      </w:pPr>
-      <w:r>
-        <w:rPr/>
-        <w:t>This is the address and port for the primary LogZilla server.  The address can be either a host name or an IP address.</w:t>
+        <w:t xml:space="preserve">Primary LogZilla Server </w:t>
+      </w:r>
+    </w:p>
+    <w:p>
+      <w:pPr>
+        <w:pStyle w:val="Normal"/>
+        <w:rPr/>
+      </w:pPr>
+      <w:r>
+        <w:rPr/>
+        <w:t>This is the HTTP/HTTPS address (optionally with port) for the primary LogZilla server.</w:t>
       </w:r>
     </w:p>
     <w:p>
@@ -490,18 +504,7 @@
       </w:pPr>
       <w:r>
         <w:rPr/>
-        <w:t>There is an option to send messages to a secondary LogZilla server.  If selected, every message successfully sent to the primary server will also be sent to the secondary server.</w:t>
-      </w:r>
-    </w:p>
-    <w:p>
-      <w:pPr>
-        <w:pStyle w:val="Normal"/>
-        <w:rPr>
-          <w:rStyle w:val="Strong"/>
-        </w:rPr>
-      </w:pPr>
-      <w:r>
-        <w:rPr/>
+        <w:t xml:space="preserve">This is the HTTP/HTTPS address (optionally with port) for the secondary LogZilla server to receive the events, if desired. </w:t>
       </w:r>
       <w:r>
         <w:br w:type="page"/>
@@ -519,6 +522,108 @@
         <w:rPr>
           <w:rStyle w:val="Strong"/>
         </w:rPr>
+        <w:t>Primary / Secondary LogZilla API Key</w:t>
+      </w:r>
+    </w:p>
+    <w:p>
+      <w:pPr>
+        <w:pStyle w:val="BodyText"/>
+        <w:rPr/>
+      </w:pPr>
+      <w:r>
+        <w:rPr/>
+        <w:t xml:space="preserve">In order to send events to LogZilla, a LogZilla auth token / API key must be used. This can be created using the </w:t>
+      </w:r>
+      <w:r>
+        <w:rPr>
+          <w:rFonts w:ascii="Consolas" w:hAnsi="Consolas"/>
+        </w:rPr>
+        <w:t xml:space="preserve">logzilla </w:t>
+      </w:r>
+      <w:r>
+        <w:rPr/>
+        <w:t>command line tool as follows:</w:t>
+      </w:r>
+    </w:p>
+    <w:p>
+      <w:pPr>
+        <w:pStyle w:val="CodeBlock"/>
+        <w:rPr/>
+      </w:pPr>
+      <w:r>
+        <w:rPr/>
+        <w:t>root[~]: # logzilla authtoken create</w:t>
+      </w:r>
+    </w:p>
+    <w:p>
+      <w:pPr>
+        <w:pStyle w:val="CodeBlock"/>
+        <w:rPr/>
+      </w:pPr>
+      <w:r>
+        <w:rPr/>
+        <w:t>No user specified (missing -U option). I'll create key for admin</w:t>
+      </w:r>
+    </w:p>
+    <w:p>
+      <w:pPr>
+        <w:pStyle w:val="CodeBlock"/>
+        <w:rPr/>
+      </w:pPr>
+      <w:r>
+        <w:rPr/>
+        <w:t>b2d8c210f54ed85511f1867cb6cc4faa8ae85bff42c3dd26</w:t>
+      </w:r>
+    </w:p>
+    <w:p>
+      <w:pPr>
+        <w:pStyle w:val="BodyText"/>
+        <w:rPr/>
+      </w:pPr>
+      <w:r>
+        <w:rPr/>
+        <w:t xml:space="preserve">The last line shows the auth token.  This is what you would put in the </w:t>
+      </w:r>
+      <w:r>
+        <w:rPr>
+          <w:i/>
+          <w:iCs/>
+        </w:rPr>
+        <w:t>API Key</w:t>
+      </w:r>
+      <w:r>
+        <w:rPr>
+          <w:i w:val="false"/>
+          <w:iCs w:val="false"/>
+        </w:rPr>
+        <w:t xml:space="preserve"> text box here.</w:t>
+      </w:r>
+    </w:p>
+    <w:p>
+      <w:pPr>
+        <w:pStyle w:val="BodyText"/>
+        <w:rPr/>
+      </w:pPr>
+      <w:r>
+        <w:rPr>
+          <w:i w:val="false"/>
+          <w:iCs w:val="false"/>
+        </w:rPr>
+        <w:t>More information can be found at: https://docs.logzilla.net/09_LogZilla_API/01_Using_The_LogZilla_API/</w:t>
+      </w:r>
+    </w:p>
+    <w:p>
+      <w:pPr>
+        <w:pStyle w:val="Normal"/>
+        <w:spacing w:before="0" w:after="160"/>
+        <w:rPr>
+          <w:rStyle w:val="Strong"/>
+        </w:rPr>
+      </w:pPr>
+      <w:r>
+        <w:rPr>
+          <w:rStyle w:val="Strong"/>
+        </w:rPr>
         <w:t>Primary / Secondary Use TLS</w:t>
       </w:r>
     </w:p>
@@ -553,31 +658,160 @@
       </w:pPr>
       <w:r>
         <w:rPr/>
-        <w:t xml:space="preserve">These buttons are used to select (PEM format) certificate files for the TLS communications to the primary or secondary server.  When the button is clicked a window will pop up allowing selection of the file from which the cert is to be read.  Please note that once the cert is read and imported (using the button) that certificate information is copied into the LogZilla settings and the source cert file is no longer used.  If desired the cert information that LogZilla uses can be directly edited in the files </w:t>
+        <w:t>These buttons are used to select (</w:t>
       </w:r>
       <w:r>
         <w:rPr>
           <w:rFonts w:ascii="Consolas" w:hAnsi="Consolas"/>
-          <w:sz w:val="20"/>
-          <w:szCs w:val="20"/>
-        </w:rPr>
-        <w:t>primary.cert</w:t>
-      </w:r>
-      <w:r>
-        <w:rPr/>
-        <w:t xml:space="preserve"> and </w:t>
+          <w:b w:val="false"/>
+          <w:bCs w:val="false"/>
+        </w:rPr>
+        <w:t>PFX</w:t>
+      </w:r>
+      <w:r>
+        <w:rPr/>
+        <w:t xml:space="preserve"> format) certificate files for the TLS communications to the primary or secondary server.  When the button is clicked a window will pop up allowing selection of the file from which the cert is to be read.  Please note that once the cert is read and imported (using the button) that certificate information is copied into the LogZilla settings and the source cert file is no longer used.  The loaded certificate files are named </w:t>
       </w:r>
       <w:r>
         <w:rPr>
           <w:rFonts w:ascii="Consolas" w:hAnsi="Consolas"/>
-          <w:sz w:val="20"/>
-          <w:szCs w:val="20"/>
-        </w:rPr>
-        <w:t>secondary.cert</w:t>
-      </w:r>
-      <w:r>
-        <w:rPr/>
-        <w:t xml:space="preserve"> in the LogZilla directory.</w:t>
+        </w:rPr>
+        <w:t>primary.pfx and secondary.pfx</w:t>
+      </w:r>
+      <w:r>
+        <w:rPr/>
+        <w:t xml:space="preserve">, in the LogZilla installation directory (default </w:t>
+      </w:r>
+      <w:r>
+        <w:rPr>
+          <w:rFonts w:ascii="Consolas" w:hAnsi="Consolas"/>
+        </w:rPr>
+        <w:t>c:\Program Files\Logzilla\SyslogAgent).</w:t>
+      </w:r>
+    </w:p>
+    <w:p>
+      <w:pPr>
+        <w:pStyle w:val="Normal"/>
+        <w:rPr/>
+      </w:pPr>
+      <w:r>
+        <w:rPr/>
+        <w:t>If you do not have a</w:t>
+      </w:r>
+      <w:r>
+        <w:rPr>
+          <w:rFonts w:ascii="Consolas" w:hAnsi="Consolas"/>
+        </w:rPr>
+        <w:t xml:space="preserve"> .pfx </w:t>
+      </w:r>
+      <w:r>
+        <w:rPr/>
+        <w:t>file, but instead have</w:t>
+      </w:r>
+      <w:r>
+        <w:rPr>
+          <w:rFonts w:ascii="Consolas" w:hAnsi="Consolas"/>
+        </w:rPr>
+        <w:t xml:space="preserve"> .key </w:t>
+      </w:r>
+      <w:r>
+        <w:rPr/>
+        <w:t>and</w:t>
+      </w:r>
+      <w:r>
+        <w:rPr>
+          <w:rFonts w:ascii="Consolas" w:hAnsi="Consolas"/>
+        </w:rPr>
+        <w:t xml:space="preserve"> .crt files,</w:t>
+      </w:r>
+      <w:r>
+        <w:rPr/>
+        <w:t xml:space="preserve"> if you have access to a unix machine with </w:t>
+      </w:r>
+      <w:r>
+        <w:rPr>
+          <w:i/>
+          <w:iCs/>
+        </w:rPr>
+        <w:t>openssl</w:t>
+      </w:r>
+      <w:r>
+        <w:rPr/>
+        <w:t xml:space="preserve"> installed, you can use the following command to produce a</w:t>
+      </w:r>
+      <w:r>
+        <w:rPr>
+          <w:rFonts w:ascii="Consolas" w:hAnsi="Consolas"/>
+        </w:rPr>
+        <w:t xml:space="preserve"> .pfx </w:t>
+      </w:r>
+      <w:r>
+        <w:rPr/>
+        <w:t>file from the</w:t>
+      </w:r>
+      <w:r>
+        <w:rPr>
+          <w:rFonts w:ascii="Consolas" w:hAnsi="Consolas"/>
+        </w:rPr>
+        <w:t xml:space="preserve"> .key </w:t>
+      </w:r>
+      <w:r>
+        <w:rPr/>
+        <w:t>and</w:t>
+      </w:r>
+      <w:r>
+        <w:rPr>
+          <w:rFonts w:ascii="Consolas" w:hAnsi="Consolas"/>
+        </w:rPr>
+        <w:t xml:space="preserve"> .crt </w:t>
+      </w:r>
+      <w:r>
+        <w:rPr/>
+        <w:t>files</w:t>
+      </w:r>
+      <w:r>
+        <w:rPr>
+          <w:rFonts w:ascii="Consolas" w:hAnsi="Consolas"/>
+        </w:rPr>
+        <w:t>:</w:t>
+      </w:r>
+    </w:p>
+    <w:p>
+      <w:pPr>
+        <w:pStyle w:val="CodeBlock"/>
+        <w:rPr/>
+      </w:pPr>
+      <w:r>
+        <w:rPr/>
+        <w:t>root@agent-http # openssl pkcs12 -export -out cert.pfx -inkey cert.key\</w:t>
+      </w:r>
+    </w:p>
+    <w:p>
+      <w:pPr>
+        <w:pStyle w:val="CodeBlock"/>
+        <w:rPr/>
+      </w:pPr>
+      <w:r>
+        <w:rPr/>
+        <w:t xml:space="preserve"> </w:t>
+      </w:r>
+      <w:r>
+        <w:rPr/>
+        <w:t>-in cert.crt</w:t>
+      </w:r>
+    </w:p>
+    <w:p>
+      <w:pPr>
+        <w:pStyle w:val="BodyText"/>
+        <w:rPr/>
+      </w:pPr>
+      <w:r>
+        <w:rPr>
+          <w:rStyle w:val="Strong"/>
+          <w:b w:val="false"/>
+          <w:bCs w:val="false"/>
+        </w:rPr>
+        <w:t>Note that the .pfx file must not use a password.</w:t>
       </w:r>
     </w:p>
     <w:p>
@@ -827,7 +1061,7 @@
         <w:pStyle w:val="ListParagraph"/>
         <w:numPr>
           <w:ilvl w:val="0"/>
-          <w:numId w:val="2"/>
+          <w:numId w:val="3"/>
         </w:numPr>
         <w:rPr/>
       </w:pPr>
@@ -845,7 +1079,7 @@
         <w:pStyle w:val="ListParagraph"/>
         <w:numPr>
           <w:ilvl w:val="0"/>
-          <w:numId w:val="2"/>
+          <w:numId w:val="3"/>
         </w:numPr>
         <w:rPr/>
       </w:pPr>
@@ -863,7 +1097,7 @@
         <w:pStyle w:val="ListParagraph"/>
         <w:numPr>
           <w:ilvl w:val="0"/>
-          <w:numId w:val="2"/>
+          <w:numId w:val="3"/>
         </w:numPr>
         <w:rPr/>
       </w:pPr>
@@ -881,7 +1115,7 @@
         <w:pStyle w:val="ListParagraph"/>
         <w:numPr>
           <w:ilvl w:val="0"/>
-          <w:numId w:val="2"/>
+          <w:numId w:val="3"/>
         </w:numPr>
         <w:rPr/>
       </w:pPr>
@@ -1646,7 +1880,7 @@
       <w:footerReference w:type="first" r:id="rId12"/>
       <w:type w:val="nextPage"/>
       <w:pgSz w:w="12240" w:h="15840"/>
-      <w:pgMar w:left="1440" w:right="1440" w:gutter="0" w:header="706" w:top="1008" w:footer="706" w:bottom="1008"/>
+      <w:pgMar w:left="1152" w:right="1152" w:gutter="0" w:header="576" w:top="878" w:footer="576" w:bottom="878"/>
       <w:pgNumType w:fmt="decimal"/>
       <w:formProt w:val="false"/>
       <w:textDirection w:val="lrTb"/>
@@ -1698,7 +1932,7 @@
             <w:i/>
             <w:iCs/>
           </w:rPr>
-          <w:t>LogZilla Windows Syslog Agent V6.27.0.0</w:t>
+          <w:t>LogZilla Windows Syslog Agent V6.30.0.0</w:t>
           <w:tab/>
         </w:r>
         <w:r>
@@ -1770,7 +2004,7 @@
             <w:i/>
             <w:iCs/>
           </w:rPr>
-          <w:t>LogZilla Windows Syslog Agent V6.27.0.0</w:t>
+          <w:t>LogZilla Windows Syslog Agent V6.30.0.0</w:t>
           <w:tab/>
         </w:r>
         <w:r>
@@ -1861,6 +2095,125 @@
   <w:abstractNum w:abstractNumId="1">
     <w:lvl w:ilvl="0">
       <w:start w:val="1"/>
+      <w:numFmt w:val="none"/>
+      <w:suff w:val="nothing"/>
+      <w:lvlText w:val=""/>
+      <w:lvlJc w:val="left"/>
+      <w:pPr>
+        <w:tabs>
+          <w:tab w:val="num" w:pos="0"/>
+        </w:tabs>
+        <w:ind w:left="0" w:hanging="0"/>
+      </w:pPr>
+    </w:lvl>
+    <w:lvl w:ilvl="1">
+      <w:start w:val="1"/>
+      <w:numFmt w:val="none"/>
+      <w:suff w:val="nothing"/>
+      <w:lvlText w:val=""/>
+      <w:lvlJc w:val="left"/>
+      <w:pPr>
+        <w:tabs>
+          <w:tab w:val="num" w:pos="0"/>
+        </w:tabs>
+        <w:ind w:left="0" w:hanging="0"/>
+      </w:pPr>
+    </w:lvl>
+    <w:lvl w:ilvl="2">
+      <w:start w:val="1"/>
+      <w:numFmt w:val="none"/>
+      <w:suff w:val="nothing"/>
+      <w:lvlText w:val=""/>
+      <w:lvlJc w:val="left"/>
+      <w:pPr>
+        <w:tabs>
+          <w:tab w:val="num" w:pos="0"/>
+        </w:tabs>
+        <w:ind w:left="0" w:hanging="0"/>
+      </w:pPr>
+    </w:lvl>
+    <w:lvl w:ilvl="3">
+      <w:start w:val="1"/>
+      <w:numFmt w:val="none"/>
+      <w:suff w:val="nothing"/>
+      <w:lvlText w:val=""/>
+      <w:lvlJc w:val="left"/>
+      <w:pPr>
+        <w:tabs>
+          <w:tab w:val="num" w:pos="0"/>
+        </w:tabs>
+        <w:ind w:left="0" w:hanging="0"/>
+      </w:pPr>
+    </w:lvl>
+    <w:lvl w:ilvl="4">
+      <w:start w:val="1"/>
+      <w:numFmt w:val="none"/>
+      <w:suff w:val="nothing"/>
+      <w:lvlText w:val=""/>
+      <w:lvlJc w:val="left"/>
+      <w:pPr>
+        <w:tabs>
+          <w:tab w:val="num" w:pos="0"/>
+        </w:tabs>
+        <w:ind w:left="0" w:hanging="0"/>
+      </w:pPr>
+    </w:lvl>
+    <w:lvl w:ilvl="5">
+      <w:start w:val="1"/>
+      <w:numFmt w:val="none"/>
+      <w:suff w:val="nothing"/>
+      <w:lvlText w:val=""/>
+      <w:lvlJc w:val="left"/>
+      <w:pPr>
+        <w:tabs>
+          <w:tab w:val="num" w:pos="0"/>
+        </w:tabs>
+        <w:ind w:left="0" w:hanging="0"/>
+      </w:pPr>
+    </w:lvl>
+    <w:lvl w:ilvl="6">
+      <w:start w:val="1"/>
+      <w:numFmt w:val="none"/>
+      <w:suff w:val="nothing"/>
+      <w:lvlText w:val=""/>
+      <w:lvlJc w:val="left"/>
+      <w:pPr>
+        <w:tabs>
+          <w:tab w:val="num" w:pos="0"/>
+        </w:tabs>
+        <w:ind w:left="0" w:hanging="0"/>
+      </w:pPr>
+    </w:lvl>
+    <w:lvl w:ilvl="7">
+      <w:start w:val="1"/>
+      <w:numFmt w:val="none"/>
+      <w:suff w:val="nothing"/>
+      <w:lvlText w:val=""/>
+      <w:lvlJc w:val="left"/>
+      <w:pPr>
+        <w:tabs>
+          <w:tab w:val="num" w:pos="0"/>
+        </w:tabs>
+        <w:ind w:left="0" w:hanging="0"/>
+      </w:pPr>
+    </w:lvl>
+    <w:lvl w:ilvl="8">
+      <w:start w:val="1"/>
+      <w:numFmt w:val="none"/>
+      <w:suff w:val="nothing"/>
+      <w:lvlText w:val=""/>
+      <w:lvlJc w:val="left"/>
+      <w:pPr>
+        <w:tabs>
+          <w:tab w:val="num" w:pos="0"/>
+        </w:tabs>
+        <w:ind w:left="0" w:hanging="0"/>
+      </w:pPr>
+    </w:lvl>
+  </w:abstractNum>
+  <w:abstractNum w:abstractNumId="2">
+    <w:lvl w:ilvl="0">
+      <w:start w:val="1"/>
       <w:numFmt w:val="bullet"/>
       <w:lvlText w:val=""/>
       <w:lvlJc w:val="left"/>
@@ -1995,7 +2348,7 @@
       </w:rPr>
     </w:lvl>
   </w:abstractNum>
-  <w:abstractNum w:abstractNumId="2">
+  <w:abstractNum w:abstractNumId="3">
     <w:lvl w:ilvl="0">
       <w:start w:val="1"/>
       <w:numFmt w:val="bullet"/>
@@ -2130,125 +2483,6 @@
       <w:rPr>
         <w:rFonts w:ascii="Wingdings" w:hAnsi="Wingdings" w:cs="Wingdings" w:hint="default"/>
       </w:rPr>
-    </w:lvl>
-  </w:abstractNum>
-  <w:abstractNum w:abstractNumId="3">
-    <w:lvl w:ilvl="0">
-      <w:start w:val="1"/>
-      <w:numFmt w:val="none"/>
-      <w:suff w:val="nothing"/>
-      <w:lvlText w:val=""/>
-      <w:lvlJc w:val="left"/>
-      <w:pPr>
-        <w:tabs>
-          <w:tab w:val="num" w:pos="0"/>
-        </w:tabs>
-        <w:ind w:left="0" w:hanging="0"/>
-      </w:pPr>
-    </w:lvl>
-    <w:lvl w:ilvl="1">
-      <w:start w:val="1"/>
-      <w:numFmt w:val="none"/>
-      <w:suff w:val="nothing"/>
-      <w:lvlText w:val=""/>
-      <w:lvlJc w:val="left"/>
-      <w:pPr>
-        <w:tabs>
-          <w:tab w:val="num" w:pos="0"/>
-        </w:tabs>
-        <w:ind w:left="0" w:hanging="0"/>
-      </w:pPr>
-    </w:lvl>
-    <w:lvl w:ilvl="2">
-      <w:start w:val="1"/>
-      <w:numFmt w:val="none"/>
-      <w:suff w:val="nothing"/>
-      <w:lvlText w:val=""/>
-      <w:lvlJc w:val="left"/>
-      <w:pPr>
-        <w:tabs>
-          <w:tab w:val="num" w:pos="0"/>
-        </w:tabs>
-        <w:ind w:left="0" w:hanging="0"/>
-      </w:pPr>
-    </w:lvl>
-    <w:lvl w:ilvl="3">
-      <w:start w:val="1"/>
-      <w:numFmt w:val="none"/>
-      <w:suff w:val="nothing"/>
-      <w:lvlText w:val=""/>
-      <w:lvlJc w:val="left"/>
-      <w:pPr>
-        <w:tabs>
-          <w:tab w:val="num" w:pos="0"/>
-        </w:tabs>
-        <w:ind w:left="0" w:hanging="0"/>
-      </w:pPr>
-    </w:lvl>
-    <w:lvl w:ilvl="4">
-      <w:start w:val="1"/>
-      <w:numFmt w:val="none"/>
-      <w:suff w:val="nothing"/>
-      <w:lvlText w:val=""/>
-      <w:lvlJc w:val="left"/>
-      <w:pPr>
-        <w:tabs>
-          <w:tab w:val="num" w:pos="0"/>
-        </w:tabs>
-        <w:ind w:left="0" w:hanging="0"/>
-      </w:pPr>
-    </w:lvl>
-    <w:lvl w:ilvl="5">
-      <w:start w:val="1"/>
-      <w:numFmt w:val="none"/>
-      <w:suff w:val="nothing"/>
-      <w:lvlText w:val=""/>
-      <w:lvlJc w:val="left"/>
-      <w:pPr>
-        <w:tabs>
-          <w:tab w:val="num" w:pos="0"/>
-        </w:tabs>
-        <w:ind w:left="0" w:hanging="0"/>
-      </w:pPr>
-    </w:lvl>
-    <w:lvl w:ilvl="6">
-      <w:start w:val="1"/>
-      <w:numFmt w:val="none"/>
-      <w:suff w:val="nothing"/>
-      <w:lvlText w:val=""/>
-      <w:lvlJc w:val="left"/>
-      <w:pPr>
-        <w:tabs>
-          <w:tab w:val="num" w:pos="0"/>
-        </w:tabs>
-        <w:ind w:left="0" w:hanging="0"/>
-      </w:pPr>
-    </w:lvl>
-    <w:lvl w:ilvl="7">
-      <w:start w:val="1"/>
-      <w:numFmt w:val="none"/>
-      <w:suff w:val="nothing"/>
-      <w:lvlText w:val=""/>
-      <w:lvlJc w:val="left"/>
-      <w:pPr>
-        <w:tabs>
-          <w:tab w:val="num" w:pos="0"/>
-        </w:tabs>
-        <w:ind w:left="0" w:hanging="0"/>
-      </w:pPr>
-    </w:lvl>
-    <w:lvl w:ilvl="8">
-      <w:start w:val="1"/>
-      <w:numFmt w:val="none"/>
-      <w:suff w:val="nothing"/>
-      <w:lvlText w:val=""/>
-      <w:lvlJc w:val="left"/>
-      <w:pPr>
-        <w:tabs>
-          <w:tab w:val="num" w:pos="0"/>
-        </w:tabs>
-        <w:ind w:left="0" w:hanging="0"/>
-      </w:pPr>
     </w:lvl>
   </w:abstractNum>
   <w:num w:numId="1">
@@ -2930,6 +3164,25 @@
       <w:szCs w:val="56"/>
     </w:rPr>
   </w:style>
+  <w:style w:type="paragraph" w:styleId="CodeBlock">
+    <w:name w:val="Code Block"/>
+    <w:basedOn w:val="Normal"/>
+    <w:qFormat/>
+    <w:pPr>
+      <w:pBdr>
+        <w:top w:val="single" w:sz="2" w:space="1" w:color="000000"/>
+        <w:left w:val="single" w:sz="2" w:space="1" w:color="000000"/>
+        <w:bottom w:val="single" w:sz="2" w:space="1" w:color="000000"/>
+        <w:right w:val="single" w:sz="2" w:space="1" w:color="000000"/>
+      </w:pBdr>
+      <w:spacing w:lineRule="auto" w:line="240" w:before="288" w:after="288"/>
+      <w:ind w:left="288" w:right="288"/>
+      <w:contextualSpacing/>
+    </w:pPr>
+    <w:rPr>
+      <w:rFonts w:ascii="Consolas" w:hAnsi="Consolas"/>
+    </w:rPr>
+  </w:style>
   <w:style w:type="numbering" w:styleId="NoList" w:default="1">
     <w:name w:val="No List"/>
     <w:uiPriority w:val="99"/>

</xml_diff>

<commit_message>
fixed config app OnlyWhileRunning from string to bool in registry
</commit_message>
<xml_diff>
--- a/syslogagent/syslogagent/Documents/Manual.docx
+++ b/syslogagent/syslogagent/Documents/Manual.docx
@@ -239,7 +239,19 @@
         <w:rPr>
           <w:rStyle w:val="CommandChar"/>
         </w:rPr>
-        <w:t xml:space="preserve">LogZilla_SyslogAgent_6.27.0.0.msi </w:t>
+        <w:t>LogZilla_SyslogAgent_6.27.0.</w:t>
+      </w:r>
+      <w:r>
+        <w:rPr>
+          <w:rStyle w:val="CommandChar"/>
+        </w:rPr>
+        <w:t>1</w:t>
+      </w:r>
+      <w:r>
+        <w:rPr>
+          <w:rStyle w:val="CommandChar"/>
+        </w:rPr>
+        <w:t xml:space="preserve">.msi </w:t>
       </w:r>
       <w:r>
         <w:rPr/>
@@ -1698,7 +1710,20 @@
             <w:i/>
             <w:iCs/>
           </w:rPr>
-          <w:t>LogZilla Windows Syslog Agent V6.27.0.0</w:t>
+          <w:t>LogZilla Windows Syslog Agent V6.27.0.</w:t>
+        </w:r>
+        <w:r>
+          <w:rPr>
+            <w:i/>
+            <w:iCs/>
+          </w:rPr>
+          <w:t>1</w:t>
+        </w:r>
+        <w:r>
+          <w:rPr>
+            <w:i/>
+            <w:iCs/>
+          </w:rPr>
           <w:tab/>
         </w:r>
         <w:r>
@@ -1770,7 +1795,20 @@
             <w:i/>
             <w:iCs/>
           </w:rPr>
-          <w:t>LogZilla Windows Syslog Agent V6.27.0.0</w:t>
+          <w:t>LogZilla Windows Syslog Agent V6.27.0.</w:t>
+        </w:r>
+        <w:r>
+          <w:rPr>
+            <w:i/>
+            <w:iCs/>
+          </w:rPr>
+          <w:t>1</w:t>
+        </w:r>
+        <w:r>
+          <w:rPr>
+            <w:i/>
+            <w:iCs/>
+          </w:rPr>
           <w:tab/>
         </w:r>
         <w:r>

</xml_diff>

<commit_message>
mostly update version numbers
</commit_message>
<xml_diff>
--- a/syslogagent/syslogagent/Documents/Manual.docx
+++ b/syslogagent/syslogagent/Documents/Manual.docx
@@ -239,7 +239,19 @@
         <w:rPr>
           <w:rStyle w:val="CommandChar"/>
         </w:rPr>
-        <w:t xml:space="preserve">LogZilla_SyslogAgent_6.27.0.0.msi </w:t>
+        <w:t>LogZilla_SyslogAgent_6.27.</w:t>
+      </w:r>
+      <w:r>
+        <w:rPr>
+          <w:rStyle w:val="CommandChar"/>
+        </w:rPr>
+        <w:t>1</w:t>
+      </w:r>
+      <w:r>
+        <w:rPr>
+          <w:rStyle w:val="CommandChar"/>
+        </w:rPr>
+        <w:t xml:space="preserve">.0.msi </w:t>
       </w:r>
       <w:r>
         <w:rPr/>
@@ -1698,7 +1710,21 @@
             <w:i/>
             <w:iCs/>
           </w:rPr>
-          <w:t>LogZilla Windows Syslog Agent V6.27.0.0</w:t>
+          <w:t>LogZilla Windows Syslog Agent V6.27.</w:t>
+        </w:r>
+        <w:r>
+          <w:rPr>
+            <w:i/>
+            <w:iCs/>
+          </w:rPr>
+          <w:t>1</w:t>
+        </w:r>
+        <w:r>
+          <w:rPr>
+            <w:i/>
+            <w:iCs/>
+          </w:rPr>
+          <w:t>.0</w:t>
           <w:tab/>
         </w:r>
         <w:r>
@@ -1770,7 +1796,21 @@
             <w:i/>
             <w:iCs/>
           </w:rPr>
-          <w:t>LogZilla Windows Syslog Agent V6.27.0.0</w:t>
+          <w:t>LogZilla Windows Syslog Agent V6.27.</w:t>
+        </w:r>
+        <w:r>
+          <w:rPr>
+            <w:i/>
+            <w:iCs/>
+          </w:rPr>
+          <w:t>1</w:t>
+        </w:r>
+        <w:r>
+          <w:rPr>
+            <w:i/>
+            <w:iCs/>
+          </w:rPr>
+          <w:t>.0</w:t>
           <w:tab/>
         </w:r>
         <w:r>

</xml_diff>

<commit_message>
fix to doc about extra key-values
</commit_message>
<xml_diff>
--- a/syslogagent/syslogagent/Documents/Manual.docx
+++ b/syslogagent/syslogagent/Documents/Manual.docx
@@ -1065,7 +1065,7 @@
       </w:r>
       <w:r>
         <w:rPr/>
-        <w:t>EventID” : “nnnn” contains the Windows event id</w:t>
+        <w:t>_source_tag”: “windows_agent”</w:t>
       </w:r>
     </w:p>
     <w:p>
@@ -1083,7 +1083,7 @@
       </w:r>
       <w:r>
         <w:rPr/>
-        <w:t>EventLog”: ”xxx” … contains the name of the event log that produced the message</w:t>
+        <w:t>event_id”: “nnnn” contains the Windows event id</w:t>
       </w:r>
     </w:p>
     <w:p>
@@ -1101,7 +1101,7 @@
       </w:r>
       <w:r>
         <w:rPr/>
-        <w:t>_source_type” : “WindowsAgent” identifies this program as the sender of the message</w:t>
+        <w:t>event_log”:  ”xxx” … contains the name of the event log that produced the message</w:t>
       </w:r>
     </w:p>
     <w:p>
@@ -1119,7 +1119,11 @@
       </w:r>
       <w:r>
         <w:rPr/>
-        <w:t>_log_type”: ”eventlog” OR “_log_type”: ”file” … indicates whether the log message originated in a Windows event log or originated from the “tail” operation</w:t>
+        <w:t>l</w:t>
+      </w:r>
+      <w:r>
+        <w:rPr/>
+        <w:t>og_type”: ”eventlog” OR “_log_type”: ”file” … indicates whether the log message originated in a Windows event log or originated from the “tail” operation</w:t>
       </w:r>
     </w:p>
     <w:p>
@@ -1204,7 +1208,10 @@
         </w:rPr>
       </w:pPr>
       <w:r>
-        <w:rPr/>
+        <w:rPr>
+          <w:sz w:val="28"/>
+          <w:szCs w:val="28"/>
+        </w:rPr>
       </w:r>
       <w:r>
         <w:br w:type="page"/>
@@ -1213,6 +1220,7 @@
     <w:p>
       <w:pPr>
         <w:pStyle w:val="Normal"/>
+        <w:spacing w:before="0" w:after="160"/>
         <w:rPr/>
       </w:pPr>
       <w:r>

</xml_diff>

<commit_message>
bump version number to 6.30.1.0; then corrected batching (has debug)
</commit_message>
<xml_diff>
--- a/syslogagent/syslogagent/Documents/Manual.docx
+++ b/syslogagent/syslogagent/Documents/Manual.docx
@@ -253,7 +253,19 @@
         <w:rPr>
           <w:rStyle w:val="CommandChar"/>
         </w:rPr>
-        <w:t xml:space="preserve">LogZilla_SyslogAgent_6.30.0.0.msi </w:t>
+        <w:t>LogZilla_SyslogAgent_6.30.</w:t>
+      </w:r>
+      <w:r>
+        <w:rPr>
+          <w:rStyle w:val="CommandChar"/>
+        </w:rPr>
+        <w:t>1</w:t>
+      </w:r>
+      <w:r>
+        <w:rPr>
+          <w:rStyle w:val="CommandChar"/>
+        </w:rPr>
+        <w:t xml:space="preserve">.0.msi </w:t>
       </w:r>
       <w:r>
         <w:rPr/>
@@ -1119,11 +1131,7 @@
       </w:r>
       <w:r>
         <w:rPr/>
-        <w:t>l</w:t>
-      </w:r>
-      <w:r>
-        <w:rPr/>
-        <w:t>og_type”: ”eventlog” OR “_log_type”: ”file” … indicates whether the log message originated in a Windows event log or originated from the “tail” operation</w:t>
+        <w:t>log_type”: ”eventlog” OR “_log_type”: ”file” … indicates whether the log message originated in a Windows event log or originated from the “tail” operation</w:t>
       </w:r>
     </w:p>
     <w:p>
@@ -2008,7 +2016,21 @@
             <w:i/>
             <w:iCs/>
           </w:rPr>
-          <w:t>LogZilla Windows Syslog Agent V6.30.0.0</w:t>
+          <w:t>LogZilla Windows Syslog Agent V6.30.</w:t>
+        </w:r>
+        <w:r>
+          <w:rPr>
+            <w:i/>
+            <w:iCs/>
+          </w:rPr>
+          <w:t>1</w:t>
+        </w:r>
+        <w:r>
+          <w:rPr>
+            <w:i/>
+            <w:iCs/>
+          </w:rPr>
+          <w:t>.0</w:t>
           <w:tab/>
         </w:r>
         <w:r>
@@ -2080,7 +2102,21 @@
             <w:i/>
             <w:iCs/>
           </w:rPr>
-          <w:t>LogZilla Windows Syslog Agent V6.30.0.0</w:t>
+          <w:t>LogZilla Windows Syslog Agent V6.30.</w:t>
+        </w:r>
+        <w:r>
+          <w:rPr>
+            <w:i/>
+            <w:iCs/>
+          </w:rPr>
+          <w:t>1</w:t>
+        </w:r>
+        <w:r>
+          <w:rPr>
+            <w:i/>
+            <w:iCs/>
+          </w:rPr>
+          <w:t>.0</w:t>
           <w:tab/>
         </w:r>
         <w:r>

</xml_diff>

<commit_message>
finalize batching bugfix 6.30.2.0
</commit_message>
<xml_diff>
--- a/syslogagent/syslogagent/Documents/Manual.docx
+++ b/syslogagent/syslogagent/Documents/Manual.docx
@@ -259,7 +259,7 @@
         <w:rPr>
           <w:rStyle w:val="CommandChar"/>
         </w:rPr>
-        <w:t>1</w:t>
+        <w:t>2</w:t>
       </w:r>
       <w:r>
         <w:rPr>
@@ -2023,7 +2023,7 @@
             <w:i/>
             <w:iCs/>
           </w:rPr>
-          <w:t>1</w:t>
+          <w:t>2</w:t>
         </w:r>
         <w:r>
           <w:rPr>
@@ -2109,7 +2109,7 @@
             <w:i/>
             <w:iCs/>
           </w:rPr>
-          <w:t>1</w:t>
+          <w:t>2</w:t>
         </w:r>
         <w:r>
           <w:rPr>

</xml_diff>

<commit_message>
finalized 6.30.2.0 with backwards compatibility; small tweaks per suggestions
</commit_message>
<xml_diff>
--- a/syslogagent/syslogagent/Documents/Manual.docx
+++ b/syslogagent/syslogagent/Documents/Manual.docx
@@ -253,19 +253,7 @@
         <w:rPr>
           <w:rStyle w:val="CommandChar"/>
         </w:rPr>
-        <w:t>LogZilla_SyslogAgent_6.30.</w:t>
-      </w:r>
-      <w:r>
-        <w:rPr>
-          <w:rStyle w:val="CommandChar"/>
-        </w:rPr>
-        <w:t>2</w:t>
-      </w:r>
-      <w:r>
-        <w:rPr>
-          <w:rStyle w:val="CommandChar"/>
-        </w:rPr>
-        <w:t xml:space="preserve">.0.msi </w:t>
+        <w:t xml:space="preserve">LogZilla_SyslogAgent_6.30.2.0.msi </w:t>
       </w:r>
       <w:r>
         <w:rPr/>
@@ -421,7 +409,7 @@
             <wp:positionV relativeFrom="paragraph">
               <wp:posOffset>635</wp:posOffset>
             </wp:positionV>
-            <wp:extent cx="6309360" cy="6962775"/>
+            <wp:extent cx="6309360" cy="5940425"/>
             <wp:effectExtent l="0" t="0" r="0" b="0"/>
             <wp:wrapSquare wrapText="largest"/>
             <wp:docPr id="1" name="Image1" descr=""/>
@@ -446,7 +434,7 @@
                   <pic:spPr bwMode="auto">
                     <a:xfrm>
                       <a:off x="0" y="0"/>
-                      <a:ext cx="6309360" cy="6962775"/>
+                      <a:ext cx="6309360" cy="5940425"/>
                     </a:xfrm>
                     <a:prstGeom prst="rect">
                       <a:avLst/>
@@ -818,6 +806,30 @@
           <w:bCs w:val="false"/>
         </w:rPr>
         <w:t>Note that the .pfx file must not use a password.</w:t>
+      </w:r>
+    </w:p>
+    <w:p>
+      <w:pPr>
+        <w:pStyle w:val="Normal"/>
+        <w:rPr/>
+      </w:pPr>
+      <w:r>
+        <w:rPr>
+          <w:rStyle w:val="Strong"/>
+          <w:sz w:val="22"/>
+          <w:szCs w:val="22"/>
+        </w:rPr>
+        <w:t>LogZilla Compatible Version</w:t>
+      </w:r>
+    </w:p>
+    <w:p>
+      <w:pPr>
+        <w:pStyle w:val="Normal"/>
+        <w:rPr/>
+      </w:pPr>
+      <w:r>
+        <w:rPr/>
+        <w:t>Sometimes the Agent behavior must be configured to work with a particular revision level of LogZilla server. Ordinarily this should be set at “detect”. LogZilla support will indicate whether to force a particular compatibility version level, in which case these drop-downs should be set as specified.</w:t>
       </w:r>
     </w:p>
     <w:p>
@@ -2016,21 +2028,7 @@
             <w:i/>
             <w:iCs/>
           </w:rPr>
-          <w:t>LogZilla Windows Syslog Agent V6.30.</w:t>
-        </w:r>
-        <w:r>
-          <w:rPr>
-            <w:i/>
-            <w:iCs/>
-          </w:rPr>
-          <w:t>2</w:t>
-        </w:r>
-        <w:r>
-          <w:rPr>
-            <w:i/>
-            <w:iCs/>
-          </w:rPr>
-          <w:t>.0</w:t>
+          <w:t>LogZilla Windows Syslog Agent V6.30.2.0</w:t>
           <w:tab/>
         </w:r>
         <w:r>
@@ -2102,21 +2100,7 @@
             <w:i/>
             <w:iCs/>
           </w:rPr>
-          <w:t>LogZilla Windows Syslog Agent V6.30.</w:t>
-        </w:r>
-        <w:r>
-          <w:rPr>
-            <w:i/>
-            <w:iCs/>
-          </w:rPr>
-          <w:t>2</w:t>
-        </w:r>
-        <w:r>
-          <w:rPr>
-            <w:i/>
-            <w:iCs/>
-          </w:rPr>
-          <w:t>.0</w:t>
+          <w:t>LogZilla Windows Syslog Agent V6.30.2.0</w:t>
           <w:tab/>
         </w:r>
         <w:r>

</xml_diff>